<commit_message>
Update Users Manual - Synthtar.docx
updated user's manual (still needs work)
</commit_message>
<xml_diff>
--- a/Users Manual - Synthtar.docx
+++ b/Users Manual - Synthtar.docx
@@ -5,6 +5,7 @@
     <w:sdt>
       <w:sdtPr>
         <w:rPr>
+          <w:rFonts w:eastAsiaTheme="minorHAnsi"/>
           <w:sz w:val="2"/>
         </w:rPr>
         <w:id w:val="544331037"/>
@@ -15,7 +16,6 @@
       </w:sdtPr>
       <w:sdtEndPr>
         <w:rPr>
-          <w:rFonts w:eastAsiaTheme="minorHAnsi"/>
           <w:sz w:val="22"/>
         </w:rPr>
       </w:sdtEndPr>
@@ -132,7 +132,25 @@
                               </w:sdt>
                               <w:p>
                                 <w:r>
-                                  <w:t>Version 1 – published 4/20/19</w:t>
+                                  <w:t xml:space="preserve">Version </w:t>
+                                </w:r>
+                                <w:r>
+                                  <w:t>2</w:t>
+                                </w:r>
+                                <w:r>
+                                  <w:t xml:space="preserve"> – published </w:t>
+                                </w:r>
+                                <w:r>
+                                  <w:t>5</w:t>
+                                </w:r>
+                                <w:r>
+                                  <w:t>/</w:t>
+                                </w:r>
+                                <w:r>
+                                  <w:t>16</w:t>
+                                </w:r>
+                                <w:r>
+                                  <w:t>/19</w:t>
                                 </w:r>
                               </w:p>
                             </w:txbxContent>
@@ -210,7 +228,25 @@
                         </w:sdt>
                         <w:p>
                           <w:r>
-                            <w:t>Version 1 – published 4/20/19</w:t>
+                            <w:t xml:space="preserve">Version </w:t>
+                          </w:r>
+                          <w:r>
+                            <w:t>2</w:t>
+                          </w:r>
+                          <w:r>
+                            <w:t xml:space="preserve"> – published </w:t>
+                          </w:r>
+                          <w:r>
+                            <w:t>5</w:t>
+                          </w:r>
+                          <w:r>
+                            <w:t>/</w:t>
+                          </w:r>
+                          <w:r>
+                            <w:t>16</w:t>
+                          </w:r>
+                          <w:r>
+                            <w:t>/19</w:t>
                           </w:r>
                         </w:p>
                       </w:txbxContent>
@@ -833,6 +869,7 @@
                                     <w:dataBinding w:prefixMappings="xmlns:ns0='http://schemas.openxmlformats.org/officeDocument/2006/extended-properties' " w:xpath="/ns0:Properties[1]/ns0:Company[1]" w:storeItemID="{6668398D-A668-4E3E-A5EB-62B293D839F1}"/>
                                     <w:text/>
                                   </w:sdtPr>
+                                  <w:sdtEndPr/>
                                   <w:sdtContent>
                                     <w:r>
                                       <w:rPr>
@@ -858,6 +895,7 @@
                                   <w:dataBinding w:prefixMappings="xmlns:ns0='http://purl.org/dc/elements/1.1/' xmlns:ns1='http://schemas.openxmlformats.org/package/2006/metadata/core-properties' " w:xpath="/ns1:coreProperties[1]/ns1:category[1]" w:storeItemID="{6C3C8BC8-F283-45AE-878A-BAB7291924A1}"/>
                                   <w:text/>
                                 </w:sdtPr>
+                                <w:sdtEndPr/>
                                 <w:sdtContent>
                                   <w:p>
                                     <w:pPr>
@@ -991,6 +1029,12 @@
         </w:p>
         <w:sdt>
           <w:sdtPr>
+            <w:rPr>
+              <w:rFonts w:asciiTheme="minorHAnsi" w:eastAsiaTheme="minorHAnsi" w:hAnsiTheme="minorHAnsi" w:cstheme="minorBidi"/>
+              <w:color w:val="auto"/>
+              <w:sz w:val="22"/>
+              <w:szCs w:val="22"/>
+            </w:rPr>
             <w:id w:val="793259666"/>
             <w:docPartObj>
               <w:docPartGallery w:val="Table of Contents"/>
@@ -999,13 +1043,9 @@
           </w:sdtPr>
           <w:sdtEndPr>
             <w:rPr>
-              <w:rFonts w:asciiTheme="minorHAnsi" w:eastAsiaTheme="minorHAnsi" w:hAnsiTheme="minorHAnsi" w:cstheme="minorBidi"/>
               <w:b/>
               <w:bCs/>
               <w:noProof/>
-              <w:color w:val="auto"/>
-              <w:sz w:val="22"/>
-              <w:szCs w:val="22"/>
             </w:rPr>
           </w:sdtEndPr>
           <w:sdtContent>
@@ -3146,6 +3186,9 @@
       <w:r>
         <w:t>.</w:t>
       </w:r>
+      <w:r>
+        <w:t xml:space="preserve"> (V2)</w:t>
+      </w:r>
     </w:p>
     <w:p>
       <w:pPr>
@@ -3158,6 +3201,9 @@
       <w:r>
         <w:t>Pass-through charging – charge while you play, never miss a beat.</w:t>
       </w:r>
+      <w:r>
+        <w:t xml:space="preserve"> (V2)</w:t>
+      </w:r>
     </w:p>
     <w:p>
       <w:pPr>
@@ -3276,6 +3322,9 @@
       <w:r>
         <w:t>Li-Ion Battery</w:t>
       </w:r>
+      <w:r>
+        <w:t xml:space="preserve"> (V2)</w:t>
+      </w:r>
     </w:p>
     <w:p>
       <w:pPr>
@@ -3294,6 +3343,9 @@
       <w:r>
         <w:t>e</w:t>
       </w:r>
+      <w:r>
+        <w:t xml:space="preserve"> (V2)</w:t>
+      </w:r>
     </w:p>
     <w:p>
       <w:pPr>
@@ -3308,6 +3360,9 @@
       </w:r>
       <w:r>
         <w:t xml:space="preserve"> charge time</w:t>
+      </w:r>
+      <w:r>
+        <w:t xml:space="preserve"> (V2)</w:t>
       </w:r>
     </w:p>
     <w:p>
@@ -3455,6 +3510,22 @@
       <w:r>
         <w:t xml:space="preserve"> is used to turn the device on or off. </w:t>
       </w:r>
+      <w:r>
+        <w:t>(V2)</w:t>
+      </w:r>
+    </w:p>
+    <w:p>
+      <w:r>
+        <w:t xml:space="preserve">V1 has no power </w:t>
+      </w:r>
+      <w:proofErr w:type="gramStart"/>
+      <w:r>
+        <w:t>switch, and</w:t>
+      </w:r>
+      <w:proofErr w:type="gramEnd"/>
+      <w:r>
+        <w:t xml:space="preserve"> is simply turned on by being plugged into power.</w:t>
+      </w:r>
     </w:p>
     <w:p>
       <w:pPr>
@@ -4914,11 +4985,709 @@
       <w:pPr>
         <w:pStyle w:val="Heading1"/>
       </w:pPr>
-      <w:bookmarkStart w:id="22" w:name="_Toc6623120"/>
-      <w:r>
+      <w:r>
+        <w:t>Section 3 – Theory of Operation</w:t>
+      </w:r>
+    </w:p>
+    <w:p/>
+    <w:p>
+      <w:pPr>
+        <w:pStyle w:val="Heading2"/>
+      </w:pPr>
+      <w:r>
+        <w:t>System diagram/process flow</w:t>
+      </w:r>
+    </w:p>
+    <w:p>
+      <w:r>
+        <w:drawing>
+          <wp:inline distT="0" distB="0" distL="0" distR="0" wp14:anchorId="05165A78" wp14:editId="257060C5">
+            <wp:extent cx="5943600" cy="4466590"/>
+            <wp:effectExtent l="0" t="0" r="0" b="0"/>
+            <wp:docPr id="2" name="Picture 7">
+              <a:extLst xmlns:a="http://schemas.openxmlformats.org/drawingml/2006/main">
+                <a:ext uri="{FF2B5EF4-FFF2-40B4-BE49-F238E27FC236}">
+                  <a16:creationId xmlns:a16="http://schemas.microsoft.com/office/drawing/2014/main" id="{D3CBF376-2FA5-477A-8019-17176FBF203A}"/>
+                </a:ext>
+              </a:extLst>
+            </wp:docPr>
+            <wp:cNvGraphicFramePr>
+              <a:graphicFrameLocks xmlns:a="http://schemas.openxmlformats.org/drawingml/2006/main" noChangeAspect="1"/>
+            </wp:cNvGraphicFramePr>
+            <a:graphic xmlns:a="http://schemas.openxmlformats.org/drawingml/2006/main">
+              <a:graphicData uri="http://schemas.openxmlformats.org/drawingml/2006/picture">
+                <pic:pic xmlns:pic="http://schemas.openxmlformats.org/drawingml/2006/picture">
+                  <pic:nvPicPr>
+                    <pic:cNvPr id="8" name="Picture 7">
+                      <a:extLst>
+                        <a:ext uri="{FF2B5EF4-FFF2-40B4-BE49-F238E27FC236}">
+                          <a16:creationId xmlns:a16="http://schemas.microsoft.com/office/drawing/2014/main" id="{D3CBF376-2FA5-477A-8019-17176FBF203A}"/>
+                        </a:ext>
+                      </a:extLst>
+                    </pic:cNvPr>
+                    <pic:cNvPicPr>
+                      <a:picLocks noChangeAspect="1"/>
+                    </pic:cNvPicPr>
+                  </pic:nvPicPr>
+                  <pic:blipFill>
+                    <a:blip r:embed="rId11"/>
+                    <a:stretch>
+                      <a:fillRect/>
+                    </a:stretch>
+                  </pic:blipFill>
+                  <pic:spPr>
+                    <a:xfrm>
+                      <a:off x="0" y="0"/>
+                      <a:ext cx="5943600" cy="4466590"/>
+                    </a:xfrm>
+                    <a:prstGeom prst="rect">
+                      <a:avLst/>
+                    </a:prstGeom>
+                  </pic:spPr>
+                </pic:pic>
+              </a:graphicData>
+            </a:graphic>
+          </wp:inline>
+        </w:drawing>
+      </w:r>
+    </w:p>
+    <w:p>
+      <w:pPr>
+        <w:pStyle w:val="Heading2"/>
+      </w:pPr>
+      <w:r>
+        <w:lastRenderedPageBreak/>
+        <w:t>Physical Layout</w:t>
+      </w:r>
+    </w:p>
+    <w:p>
+      <w:r>
+        <w:rPr>
+          <w:noProof/>
+        </w:rPr>
+        <w:drawing>
+          <wp:inline distT="0" distB="0" distL="0" distR="0" wp14:anchorId="3FCA4128" wp14:editId="560E4427">
+            <wp:extent cx="5943600" cy="2190115"/>
+            <wp:effectExtent l="0" t="0" r="0" b="635"/>
+            <wp:docPr id="17" name="Picture 17"/>
+            <wp:cNvGraphicFramePr>
+              <a:graphicFrameLocks xmlns:a="http://schemas.openxmlformats.org/drawingml/2006/main" noChangeAspect="1"/>
+            </wp:cNvGraphicFramePr>
+            <a:graphic xmlns:a="http://schemas.openxmlformats.org/drawingml/2006/main">
+              <a:graphicData uri="http://schemas.openxmlformats.org/drawingml/2006/picture">
+                <pic:pic xmlns:pic="http://schemas.openxmlformats.org/drawingml/2006/picture">
+                  <pic:nvPicPr>
+                    <pic:cNvPr id="1" name=""/>
+                    <pic:cNvPicPr/>
+                  </pic:nvPicPr>
+                  <pic:blipFill>
+                    <a:blip r:embed="rId12"/>
+                    <a:stretch>
+                      <a:fillRect/>
+                    </a:stretch>
+                  </pic:blipFill>
+                  <pic:spPr>
+                    <a:xfrm>
+                      <a:off x="0" y="0"/>
+                      <a:ext cx="5943600" cy="2190115"/>
+                    </a:xfrm>
+                    <a:prstGeom prst="rect">
+                      <a:avLst/>
+                    </a:prstGeom>
+                  </pic:spPr>
+                </pic:pic>
+              </a:graphicData>
+            </a:graphic>
+          </wp:inline>
+        </w:drawing>
+      </w:r>
+    </w:p>
+    <w:p/>
+    <w:p/>
+    <w:p>
+      <w:pPr>
+        <w:pStyle w:val="Heading2"/>
+      </w:pPr>
+      <w:r>
+        <w:t>Electrical Operation:</w:t>
+      </w:r>
+    </w:p>
+    <w:p>
+      <w:r>
+        <w:t xml:space="preserve">The operation of this device is mostly based in software. </w:t>
+      </w:r>
+      <w:r>
+        <w:t xml:space="preserve">The only </w:t>
+      </w:r>
+      <w:proofErr w:type="spellStart"/>
+      <w:r>
+        <w:t>debuggable</w:t>
+      </w:r>
+      <w:proofErr w:type="spellEnd"/>
+      <w:r>
+        <w:t xml:space="preserve"> circuits are the matrix setup, the midi transmitter</w:t>
+      </w:r>
+      <w:r>
+        <w:t xml:space="preserve"> (V2)</w:t>
+      </w:r>
+      <w:r>
+        <w:t>, and the indicators.</w:t>
+      </w:r>
+    </w:p>
+    <w:p>
+      <w:pPr>
+        <w:pStyle w:val="Heading3"/>
+      </w:pPr>
+      <w:r>
+        <w:t>Input Matrix:</w:t>
+      </w:r>
+    </w:p>
+    <w:p>
+      <w:r>
+        <w:t>16</w:t>
+      </w:r>
+      <w:r>
+        <w:t xml:space="preserve"> diodes that point towards the center </w:t>
+      </w:r>
+      <w:r>
+        <w:t>of the board (on the body matrix).  The switch connectors are reversible because the diodes are on the board.</w:t>
+      </w:r>
+      <w:r>
+        <w:t xml:space="preserve"> If a switch is missing, it will just register as un-pressed. If a switch isn’t working, check the wires connected to the socket.</w:t>
+      </w:r>
+      <w:r>
+        <w:t xml:space="preserve"> You can look at the signals on each row by putting a scope across its pulldown resistor.</w:t>
+      </w:r>
+    </w:p>
+    <w:p>
+      <w:r>
+        <w:rPr>
+          <w:noProof/>
+        </w:rPr>
+        <w:drawing>
+          <wp:inline distT="0" distB="0" distL="0" distR="0" wp14:anchorId="205A93C0" wp14:editId="2A7CA43C">
+            <wp:extent cx="5972175" cy="2971800"/>
+            <wp:effectExtent l="0" t="0" r="9525" b="0"/>
+            <wp:docPr id="18" name="Picture 18"/>
+            <wp:cNvGraphicFramePr>
+              <a:graphicFrameLocks xmlns:a="http://schemas.openxmlformats.org/drawingml/2006/main" noChangeAspect="1"/>
+            </wp:cNvGraphicFramePr>
+            <a:graphic xmlns:a="http://schemas.openxmlformats.org/drawingml/2006/main">
+              <a:graphicData uri="http://schemas.openxmlformats.org/drawingml/2006/picture">
+                <pic:pic xmlns:pic="http://schemas.openxmlformats.org/drawingml/2006/picture">
+                  <pic:nvPicPr>
+                    <pic:cNvPr id="1" name=""/>
+                    <pic:cNvPicPr/>
+                  </pic:nvPicPr>
+                  <pic:blipFill>
+                    <a:blip r:embed="rId13"/>
+                    <a:stretch>
+                      <a:fillRect/>
+                    </a:stretch>
+                  </pic:blipFill>
+                  <pic:spPr>
+                    <a:xfrm>
+                      <a:off x="0" y="0"/>
+                      <a:ext cx="5972175" cy="2971800"/>
+                    </a:xfrm>
+                    <a:prstGeom prst="rect">
+                      <a:avLst/>
+                    </a:prstGeom>
+                  </pic:spPr>
+                </pic:pic>
+              </a:graphicData>
+            </a:graphic>
+          </wp:inline>
+        </w:drawing>
+      </w:r>
+    </w:p>
+    <w:p>
+      <w:pPr>
+        <w:rPr>
+          <w:i/>
+        </w:rPr>
+      </w:pPr>
+      <w:r>
+        <w:rPr>
+          <w:i/>
+        </w:rPr>
+        <w:t>5ms matrix polling</w:t>
+      </w:r>
+    </w:p>
+    <w:p>
+      <w:pPr>
+        <w:rPr>
+          <w:i/>
+        </w:rPr>
+      </w:pPr>
+      <w:r>
+        <w:rPr>
+          <w:noProof/>
+        </w:rPr>
+        <w:lastRenderedPageBreak/>
+        <w:drawing>
+          <wp:inline distT="0" distB="0" distL="0" distR="0" wp14:anchorId="2AF287FF" wp14:editId="47DD79D1">
+            <wp:extent cx="5943600" cy="2971800"/>
+            <wp:effectExtent l="0" t="0" r="0" b="0"/>
+            <wp:docPr id="20" name="Picture 20"/>
+            <wp:cNvGraphicFramePr>
+              <a:graphicFrameLocks xmlns:a="http://schemas.openxmlformats.org/drawingml/2006/main" noChangeAspect="1"/>
+            </wp:cNvGraphicFramePr>
+            <a:graphic xmlns:a="http://schemas.openxmlformats.org/drawingml/2006/main">
+              <a:graphicData uri="http://schemas.openxmlformats.org/drawingml/2006/picture">
+                <pic:pic xmlns:pic="http://schemas.openxmlformats.org/drawingml/2006/picture">
+                  <pic:nvPicPr>
+                    <pic:cNvPr id="1" name=""/>
+                    <pic:cNvPicPr/>
+                  </pic:nvPicPr>
+                  <pic:blipFill>
+                    <a:blip r:embed="rId14"/>
+                    <a:stretch>
+                      <a:fillRect/>
+                    </a:stretch>
+                  </pic:blipFill>
+                  <pic:spPr>
+                    <a:xfrm>
+                      <a:off x="0" y="0"/>
+                      <a:ext cx="5943600" cy="2971800"/>
+                    </a:xfrm>
+                    <a:prstGeom prst="rect">
+                      <a:avLst/>
+                    </a:prstGeom>
+                  </pic:spPr>
+                </pic:pic>
+              </a:graphicData>
+            </a:graphic>
+          </wp:inline>
+        </w:drawing>
+      </w:r>
+    </w:p>
+    <w:p>
+      <w:pPr>
+        <w:rPr>
+          <w:i/>
+        </w:rPr>
+      </w:pPr>
+      <w:r>
+        <w:rPr>
+          <w:i/>
+        </w:rPr>
+        <w:t xml:space="preserve">Matrix polling on </w:t>
+      </w:r>
+      <w:proofErr w:type="spellStart"/>
+      <w:r>
+        <w:rPr>
+          <w:i/>
+        </w:rPr>
+        <w:t>uS</w:t>
+      </w:r>
+      <w:proofErr w:type="spellEnd"/>
+      <w:r>
+        <w:rPr>
+          <w:i/>
+        </w:rPr>
+        <w:t xml:space="preserve"> scale, looking at pulldown resistor</w:t>
+      </w:r>
+    </w:p>
+    <w:p>
+      <w:pPr>
+        <w:rPr>
+          <w:i/>
+        </w:rPr>
+      </w:pPr>
+      <w:r>
+        <w:rPr>
+          <w:noProof/>
+        </w:rPr>
+        <w:drawing>
+          <wp:inline distT="0" distB="0" distL="0" distR="0" wp14:anchorId="14AC27A5" wp14:editId="2B79A7EE">
+            <wp:extent cx="5943600" cy="2971800"/>
+            <wp:effectExtent l="0" t="0" r="0" b="0"/>
+            <wp:docPr id="19" name="Picture 19"/>
+            <wp:cNvGraphicFramePr>
+              <a:graphicFrameLocks xmlns:a="http://schemas.openxmlformats.org/drawingml/2006/main" noChangeAspect="1"/>
+            </wp:cNvGraphicFramePr>
+            <a:graphic xmlns:a="http://schemas.openxmlformats.org/drawingml/2006/main">
+              <a:graphicData uri="http://schemas.openxmlformats.org/drawingml/2006/picture">
+                <pic:pic xmlns:pic="http://schemas.openxmlformats.org/drawingml/2006/picture">
+                  <pic:nvPicPr>
+                    <pic:cNvPr id="1" name=""/>
+                    <pic:cNvPicPr/>
+                  </pic:nvPicPr>
+                  <pic:blipFill>
+                    <a:blip r:embed="rId15"/>
+                    <a:stretch>
+                      <a:fillRect/>
+                    </a:stretch>
+                  </pic:blipFill>
+                  <pic:spPr>
+                    <a:xfrm>
+                      <a:off x="0" y="0"/>
+                      <a:ext cx="5943600" cy="2971800"/>
+                    </a:xfrm>
+                    <a:prstGeom prst="rect">
+                      <a:avLst/>
+                    </a:prstGeom>
+                  </pic:spPr>
+                </pic:pic>
+              </a:graphicData>
+            </a:graphic>
+          </wp:inline>
+        </w:drawing>
+      </w:r>
+    </w:p>
+    <w:p>
+      <w:pPr>
+        <w:rPr>
+          <w:i/>
+        </w:rPr>
+      </w:pPr>
+      <w:r>
+        <w:rPr>
+          <w:i/>
+        </w:rPr>
+        <w:t>MIDI Command</w:t>
+      </w:r>
+    </w:p>
+    <w:p>
+      <w:pPr>
+        <w:pStyle w:val="Heading2"/>
+      </w:pPr>
+      <w:r>
+        <w:t>Software Operation:</w:t>
+      </w:r>
+    </w:p>
+    <w:p>
+      <w:pPr>
+        <w:pStyle w:val="Heading3"/>
+      </w:pPr>
+      <w:r>
+        <w:t>Main MCU:</w:t>
+      </w:r>
+    </w:p>
+    <w:p>
+      <w:pPr>
+        <w:pStyle w:val="Heading3"/>
+      </w:pPr>
+      <w:proofErr w:type="spellStart"/>
+      <w:r>
+        <w:t>String_t</w:t>
+      </w:r>
+      <w:proofErr w:type="spellEnd"/>
+      <w:r>
+        <w:t xml:space="preserve"> Class</w:t>
+      </w:r>
+    </w:p>
+    <w:p>
+      <w:r>
+        <w:t xml:space="preserve">This class represents a “String” like on a guitar. As such, it can be retuned and played independently of other strings. </w:t>
+      </w:r>
+      <w:r>
+        <w:t>This has getters and setters</w:t>
+      </w:r>
+      <w:r>
+        <w:t xml:space="preserve">, and stores </w:t>
+      </w:r>
+      <w:r>
+        <w:t xml:space="preserve">a current note, a tuning, and </w:t>
+      </w:r>
+      <w:proofErr w:type="gramStart"/>
+      <w:r>
+        <w:t>whether or not</w:t>
+      </w:r>
+      <w:proofErr w:type="gramEnd"/>
+      <w:r>
+        <w:t xml:space="preserve"> it’s currently playing. In addition, it has a few methods that use these values to start and stop midi notes.</w:t>
+      </w:r>
+    </w:p>
+    <w:p>
+      <w:pPr>
+        <w:pStyle w:val="Heading3"/>
+      </w:pPr>
+      <w:r>
+        <w:lastRenderedPageBreak/>
+        <w:t>Input Matrix</w:t>
+      </w:r>
+    </w:p>
+    <w:p>
+      <w:r>
+        <w:t xml:space="preserve">Goes through the matrix by pulling one column high at a time and seeing which rows get activated. By knowing the only column with power, you can know the key that was pressed. </w:t>
+      </w:r>
+      <w:r>
+        <w:t xml:space="preserve">Bit shifts them into an integer and returns it. </w:t>
+      </w:r>
+    </w:p>
+    <w:p>
+      <w:pPr>
+        <w:pStyle w:val="Heading3"/>
+      </w:pPr>
+      <w:r>
+        <w:t>Main Loop</w:t>
+      </w:r>
+    </w:p>
+    <w:p>
+      <w:r>
+        <w:t>The Teensy LC constantly polls its input</w:t>
+      </w:r>
+      <w:r>
+        <w:t xml:space="preserve"> matrix</w:t>
+      </w:r>
+      <w:r>
+        <w:t xml:space="preserve"> for changes. On the change of the neck buttons, it compares the sums</w:t>
+      </w:r>
+      <w:r>
+        <w:t xml:space="preserve"> of the neck keys (assigned 1,2,4,8 through bit shifts) and uses this to compute the new “String” sum.</w:t>
+      </w:r>
+      <w:r>
+        <w:t xml:space="preserve"> The new sum is applied to shift the notes being played by the body keys</w:t>
+      </w:r>
+      <w:r>
+        <w:t xml:space="preserve"> and the appropriate data is sent to the </w:t>
+      </w:r>
+      <w:proofErr w:type="spellStart"/>
+      <w:r>
+        <w:t>ScreenSlave</w:t>
+      </w:r>
+      <w:proofErr w:type="spellEnd"/>
+      <w:r>
+        <w:t>. On the change of the body keys, it starts/stops the corresponding string. The minor switches change the tuning of their corresponding strings down by 1.</w:t>
+      </w:r>
+      <w:r>
+        <w:t xml:space="preserve"> </w:t>
+      </w:r>
+      <w:r>
+        <w:t xml:space="preserve"> </w:t>
+      </w:r>
+    </w:p>
+    <w:p>
+      <w:r>
+        <w:t>A test for Teensy functionality is to plug it in via USB and see if it connects as a USB device descriptor. If not, something is wrong.</w:t>
+      </w:r>
+      <w:bookmarkStart w:id="22" w:name="_GoBack"/>
+      <w:bookmarkEnd w:id="22"/>
+    </w:p>
+    <w:p>
+      <w:pPr>
+        <w:pStyle w:val="Heading3"/>
+      </w:pPr>
+      <w:proofErr w:type="spellStart"/>
+      <w:r>
+        <w:t>ScreenSlave</w:t>
+      </w:r>
+      <w:proofErr w:type="spellEnd"/>
+      <w:r>
+        <w:t>:</w:t>
+      </w:r>
+    </w:p>
+    <w:p>
+      <w:r>
+        <w:t xml:space="preserve">The </w:t>
+      </w:r>
+      <w:proofErr w:type="spellStart"/>
+      <w:r>
+        <w:t>ScreenSlave</w:t>
+      </w:r>
+      <w:proofErr w:type="spellEnd"/>
+      <w:r>
+        <w:t xml:space="preserve"> Nano constantly checks for data on its serial </w:t>
+      </w:r>
+      <w:proofErr w:type="gramStart"/>
+      <w:r>
+        <w:t>line, and</w:t>
+      </w:r>
+      <w:proofErr w:type="gramEnd"/>
+      <w:r>
+        <w:t xml:space="preserve"> interprets it as commands/data (depending on previous commands).</w:t>
+      </w:r>
+    </w:p>
+    <w:p>
+      <w:r>
+        <w:t xml:space="preserve">Internally, this is achieved with </w:t>
+      </w:r>
+      <w:r>
+        <w:t>4</w:t>
+      </w:r>
+      <w:r>
+        <w:t xml:space="preserve"> variables</w:t>
+      </w:r>
+      <w:r>
+        <w:t xml:space="preserve"> and 1 array</w:t>
+      </w:r>
+      <w:r>
+        <w:t xml:space="preserve">: </w:t>
+      </w:r>
+      <w:proofErr w:type="spellStart"/>
+      <w:r>
+        <w:t>startReceived</w:t>
+      </w:r>
+      <w:proofErr w:type="spellEnd"/>
+      <w:r>
+        <w:t>,</w:t>
+      </w:r>
+      <w:r>
+        <w:t xml:space="preserve"> </w:t>
+      </w:r>
+      <w:proofErr w:type="spellStart"/>
+      <w:r>
+        <w:t>currentCommand</w:t>
+      </w:r>
+      <w:proofErr w:type="spellEnd"/>
+      <w:r>
+        <w:t xml:space="preserve">, </w:t>
+      </w:r>
+      <w:proofErr w:type="spellStart"/>
+      <w:r>
+        <w:t>receivedBytes</w:t>
+      </w:r>
+      <w:proofErr w:type="spellEnd"/>
+      <w:r>
+        <w:t xml:space="preserve">, </w:t>
+      </w:r>
+      <w:proofErr w:type="spellStart"/>
+      <w:r>
+        <w:t>desiredBytes</w:t>
+      </w:r>
+      <w:proofErr w:type="spellEnd"/>
+      <w:r>
+        <w:t xml:space="preserve"> and </w:t>
+      </w:r>
+      <w:proofErr w:type="spellStart"/>
+      <w:proofErr w:type="gramStart"/>
+      <w:r>
+        <w:t>dataBuffer</w:t>
+      </w:r>
+      <w:proofErr w:type="spellEnd"/>
+      <w:r>
+        <w:t>[</w:t>
+      </w:r>
+      <w:proofErr w:type="gramEnd"/>
+      <w:r>
+        <w:t xml:space="preserve">]. Inside the main loop is a while loop that only triggers if there’s data in the serial buffer. Before receiving a start command, the </w:t>
+      </w:r>
+      <w:proofErr w:type="spellStart"/>
+      <w:r>
+        <w:t>screenSlave</w:t>
+      </w:r>
+      <w:proofErr w:type="spellEnd"/>
+      <w:r>
+        <w:t xml:space="preserve"> will constantly check for a start command</w:t>
+      </w:r>
+      <w:r>
+        <w:t xml:space="preserve"> (the “&gt;” character)</w:t>
+      </w:r>
+      <w:r>
+        <w:t xml:space="preserve">, and if it receives one, it will set </w:t>
+      </w:r>
+      <w:proofErr w:type="spellStart"/>
+      <w:r>
+        <w:t>startReceive</w:t>
+      </w:r>
+      <w:proofErr w:type="spellEnd"/>
+      <w:r>
+        <w:t xml:space="preserve"> to a value that will let the loop progress to the next layer</w:t>
+      </w:r>
+      <w:r>
+        <w:t xml:space="preserve"> (254)</w:t>
+      </w:r>
+      <w:r>
+        <w:t xml:space="preserve">. Once it’s received a start command, </w:t>
+      </w:r>
+      <w:r>
+        <w:t>the next byte is the actual command.</w:t>
+      </w:r>
+      <w:r>
+        <w:t xml:space="preserve"> </w:t>
+      </w:r>
+      <w:r>
+        <w:t xml:space="preserve">Each command is assigned a certain number of bytes it requires to run.  Every byte until that number is reached gets stored in the </w:t>
+      </w:r>
+      <w:proofErr w:type="spellStart"/>
+      <w:r>
+        <w:t>dataBuffer</w:t>
+      </w:r>
+      <w:proofErr w:type="spellEnd"/>
+      <w:r>
+        <w:t>. Once the number has been reached, the command is run, and the variables are reset.</w:t>
+      </w:r>
+      <w:r>
+        <w:t xml:space="preserve"> For more information, check the </w:t>
+      </w:r>
+      <w:proofErr w:type="spellStart"/>
+      <w:r>
+        <w:t>Github</w:t>
+      </w:r>
+      <w:proofErr w:type="spellEnd"/>
+      <w:r>
+        <w:t>.</w:t>
+      </w:r>
+    </w:p>
+    <w:p>
+      <w:r>
+        <w:t xml:space="preserve">A simple test for </w:t>
+      </w:r>
+      <w:proofErr w:type="spellStart"/>
+      <w:r>
+        <w:t>ScreenSlave</w:t>
+      </w:r>
+      <w:proofErr w:type="spellEnd"/>
+      <w:r>
+        <w:t xml:space="preserve"> functionality </w:t>
+      </w:r>
+      <w:r>
+        <w:t>is to send a sample screen</w:t>
+      </w:r>
+      <w:r>
+        <w:t xml:space="preserve">. </w:t>
+      </w:r>
+      <w:r>
+        <w:t xml:space="preserve">To do this, </w:t>
+      </w:r>
+      <w:r>
+        <w:t xml:space="preserve">plug it into the PC via the </w:t>
+      </w:r>
+      <w:proofErr w:type="spellStart"/>
+      <w:r>
+        <w:t>nano’s</w:t>
+      </w:r>
+      <w:proofErr w:type="spellEnd"/>
+      <w:r>
+        <w:t xml:space="preserve"> USB </w:t>
+      </w:r>
+      <w:r>
+        <w:t xml:space="preserve">port </w:t>
+      </w:r>
+      <w:r>
+        <w:t xml:space="preserve">and connect via the Arduino Serial Monitor, and send </w:t>
+      </w:r>
+      <w:r>
+        <w:t>“</w:t>
+      </w:r>
+      <w:r>
+        <w:t>&gt;S</w:t>
+      </w:r>
+      <w:r>
+        <w:t>”</w:t>
+      </w:r>
+      <w:r>
+        <w:t xml:space="preserve"> </w:t>
+      </w:r>
+      <w:r>
+        <w:t>followed by</w:t>
+      </w:r>
+      <w:r>
+        <w:t xml:space="preserve"> any 5 characters, followed by enter. The screen should display those 5 characters on the top line, and then “string test” on the bottom line.</w:t>
+      </w:r>
+    </w:p>
+    <w:p>
+      <w:pPr>
+        <w:pStyle w:val="Heading1"/>
+      </w:pPr>
+      <w:bookmarkStart w:id="23" w:name="_Toc6623120"/>
+      <w:r>
+        <w:lastRenderedPageBreak/>
         <w:t>Appendix A – Overall System Schematic</w:t>
       </w:r>
-      <w:bookmarkEnd w:id="22"/>
+      <w:bookmarkEnd w:id="23"/>
     </w:p>
     <w:p>
       <w:r>
@@ -4943,7 +5712,7 @@
                     </pic:cNvPicPr>
                   </pic:nvPicPr>
                   <pic:blipFill>
-                    <a:blip r:embed="rId11" cstate="print">
+                    <a:blip r:embed="rId16" cstate="print">
                       <a:extLst>
                         <a:ext uri="{28A0092B-C50C-407E-A947-70E740481C1C}">
                           <a14:useLocalDpi xmlns:a14="http://schemas.microsoft.com/office/drawing/2010/main" val="0"/>
@@ -4977,59 +5746,174 @@
     </w:p>
     <w:p>
       <w:pPr>
+        <w:rPr>
+          <w:i/>
+        </w:rPr>
+      </w:pPr>
+      <w:bookmarkStart w:id="24" w:name="_Toc6623122"/>
+      <w:r>
+        <w:t xml:space="preserve">Appendix </w:t>
+      </w:r>
+      <w:r>
+        <w:t>B</w:t>
+      </w:r>
+      <w:r>
+        <w:t xml:space="preserve"> – PCB Layout</w:t>
+      </w:r>
+      <w:r>
+        <w:rPr>
+          <w:i/>
+        </w:rPr>
+        <w:t>s</w:t>
+      </w:r>
+      <w:bookmarkStart w:id="25" w:name="_Toc6623123"/>
+      <w:bookmarkEnd w:id="24"/>
+      <w:r>
+        <w:rPr>
+          <w:i/>
+          <w:noProof/>
+        </w:rPr>
+        <w:drawing>
+          <wp:inline distT="0" distB="0" distL="0" distR="0" wp14:anchorId="171DC1B2" wp14:editId="6B9C914B">
+            <wp:extent cx="4895850" cy="2343150"/>
+            <wp:effectExtent l="0" t="0" r="0" b="0"/>
+            <wp:docPr id="7" name="Picture 7"/>
+            <wp:cNvGraphicFramePr>
+              <a:graphicFrameLocks xmlns:a="http://schemas.openxmlformats.org/drawingml/2006/main" noChangeAspect="1"/>
+            </wp:cNvGraphicFramePr>
+            <a:graphic xmlns:a="http://schemas.openxmlformats.org/drawingml/2006/main">
+              <a:graphicData uri="http://schemas.openxmlformats.org/drawingml/2006/picture">
+                <pic:pic xmlns:pic="http://schemas.openxmlformats.org/drawingml/2006/picture">
+                  <pic:nvPicPr>
+                    <pic:cNvPr id="0" name="Picture 1"/>
+                    <pic:cNvPicPr>
+                      <a:picLocks noChangeAspect="1" noChangeArrowheads="1"/>
+                    </pic:cNvPicPr>
+                  </pic:nvPicPr>
+                  <pic:blipFill>
+                    <a:blip r:embed="rId17" cstate="print">
+                      <a:extLst>
+                        <a:ext uri="{28A0092B-C50C-407E-A947-70E740481C1C}">
+                          <a14:useLocalDpi xmlns:a14="http://schemas.microsoft.com/office/drawing/2010/main" val="0"/>
+                        </a:ext>
+                      </a:extLst>
+                    </a:blip>
+                    <a:srcRect/>
+                    <a:stretch>
+                      <a:fillRect/>
+                    </a:stretch>
+                  </pic:blipFill>
+                  <pic:spPr bwMode="auto">
+                    <a:xfrm>
+                      <a:off x="0" y="0"/>
+                      <a:ext cx="4895850" cy="2343150"/>
+                    </a:xfrm>
+                    <a:prstGeom prst="rect">
+                      <a:avLst/>
+                    </a:prstGeom>
+                    <a:noFill/>
+                    <a:ln>
+                      <a:noFill/>
+                    </a:ln>
+                  </pic:spPr>
+                </pic:pic>
+              </a:graphicData>
+            </a:graphic>
+          </wp:inline>
+        </w:drawing>
+      </w:r>
+      <w:r>
+        <w:rPr>
+          <w:i/>
+        </w:rPr>
+        <w:t>Motherboard</w:t>
+      </w:r>
+    </w:p>
+    <w:p>
+      <w:pPr>
+        <w:rPr>
+          <w:i/>
+        </w:rPr>
+      </w:pPr>
+      <w:r>
+        <w:rPr>
+          <w:noProof/>
+        </w:rPr>
+        <w:lastRenderedPageBreak/>
+        <w:drawing>
+          <wp:inline distT="0" distB="0" distL="0" distR="0">
+            <wp:extent cx="3457575" cy="2447925"/>
+            <wp:effectExtent l="0" t="0" r="9525" b="9525"/>
+            <wp:docPr id="16" name="Picture 16"/>
+            <wp:cNvGraphicFramePr>
+              <a:graphicFrameLocks xmlns:a="http://schemas.openxmlformats.org/drawingml/2006/main" noChangeAspect="1"/>
+            </wp:cNvGraphicFramePr>
+            <a:graphic xmlns:a="http://schemas.openxmlformats.org/drawingml/2006/main">
+              <a:graphicData uri="http://schemas.openxmlformats.org/drawingml/2006/picture">
+                <pic:pic xmlns:pic="http://schemas.openxmlformats.org/drawingml/2006/picture">
+                  <pic:nvPicPr>
+                    <pic:cNvPr id="0" name="Picture 2"/>
+                    <pic:cNvPicPr>
+                      <a:picLocks noChangeAspect="1" noChangeArrowheads="1"/>
+                    </pic:cNvPicPr>
+                  </pic:nvPicPr>
+                  <pic:blipFill>
+                    <a:blip r:embed="rId18" cstate="print">
+                      <a:extLst>
+                        <a:ext uri="{28A0092B-C50C-407E-A947-70E740481C1C}">
+                          <a14:useLocalDpi xmlns:a14="http://schemas.microsoft.com/office/drawing/2010/main" val="0"/>
+                        </a:ext>
+                      </a:extLst>
+                    </a:blip>
+                    <a:srcRect/>
+                    <a:stretch>
+                      <a:fillRect/>
+                    </a:stretch>
+                  </pic:blipFill>
+                  <pic:spPr bwMode="auto">
+                    <a:xfrm>
+                      <a:off x="0" y="0"/>
+                      <a:ext cx="3457575" cy="2447925"/>
+                    </a:xfrm>
+                    <a:prstGeom prst="rect">
+                      <a:avLst/>
+                    </a:prstGeom>
+                    <a:noFill/>
+                    <a:ln>
+                      <a:noFill/>
+                    </a:ln>
+                  </pic:spPr>
+                </pic:pic>
+              </a:graphicData>
+            </a:graphic>
+          </wp:inline>
+        </w:drawing>
+      </w:r>
+      <w:proofErr w:type="spellStart"/>
+      <w:r>
+        <w:rPr>
+          <w:i/>
+        </w:rPr>
+        <w:t>ScreenSlave</w:t>
+      </w:r>
+      <w:proofErr w:type="spellEnd"/>
+    </w:p>
+    <w:p>
+      <w:pPr>
+        <w:rPr>
+          <w:i/>
+        </w:rPr>
+      </w:pPr>
+    </w:p>
+    <w:p>
+      <w:pPr>
         <w:pStyle w:val="Heading1"/>
       </w:pPr>
-      <w:bookmarkStart w:id="23" w:name="_Toc6623121"/>
-      <w:r>
-        <w:lastRenderedPageBreak/>
-        <w:t>Appendix B – Electrical Layout</w:t>
-      </w:r>
-      <w:r>
-        <w:t>-</w:t>
-      </w:r>
-      <w:r>
-        <w:t xml:space="preserve"> Need to split up smaller</w:t>
-      </w:r>
-      <w:bookmarkEnd w:id="23"/>
-    </w:p>
-    <w:p>
-      <w:pPr>
-        <w:pStyle w:val="Heading1"/>
-      </w:pPr>
-      <w:bookmarkStart w:id="24" w:name="_Toc6623122"/>
       <w:r>
         <w:t xml:space="preserve">Appendix </w:t>
       </w:r>
       <w:r>
         <w:t>C</w:t>
-      </w:r>
-      <w:r>
-        <w:t xml:space="preserve"> – PCB Layouts</w:t>
-      </w:r>
-      <w:r>
-        <w:t xml:space="preserve"> </w:t>
-      </w:r>
-      <w:r>
-        <w:t>–</w:t>
-      </w:r>
-      <w:r>
-        <w:t xml:space="preserve"> </w:t>
-      </w:r>
-      <w:r>
-        <w:t>Still splitting into smaller boards</w:t>
-      </w:r>
-      <w:bookmarkEnd w:id="24"/>
-    </w:p>
-    <w:p>
-      <w:pPr>
-        <w:pStyle w:val="Heading1"/>
-      </w:pPr>
-      <w:bookmarkStart w:id="25" w:name="_Toc6623123"/>
-      <w:r>
-        <w:t xml:space="preserve">Appendix </w:t>
-      </w:r>
-      <w:r>
-        <w:t>D</w:t>
       </w:r>
       <w:r>
         <w:t xml:space="preserve"> – Playing Chart</w:t>
@@ -5063,7 +5947,7 @@
                     <pic:cNvPicPr/>
                   </pic:nvPicPr>
                   <pic:blipFill>
-                    <a:blip r:embed="rId12"/>
+                    <a:blip r:embed="rId19"/>
                     <a:stretch>
                       <a:fillRect/>
                     </a:stretch>
@@ -5090,10 +5974,11 @@
       </w:pPr>
       <w:bookmarkStart w:id="26" w:name="_Toc6623124"/>
       <w:r>
+        <w:lastRenderedPageBreak/>
         <w:t xml:space="preserve">Appendix </w:t>
       </w:r>
       <w:r>
-        <w:t>E</w:t>
+        <w:t>D</w:t>
       </w:r>
       <w:r>
         <w:t xml:space="preserve"> – Playing Chart – Chords </w:t>
@@ -5124,7 +6009,7 @@
                     <pic:cNvPicPr/>
                   </pic:nvPicPr>
                   <pic:blipFill>
-                    <a:blip r:embed="rId13"/>
+                    <a:blip r:embed="rId20"/>
                     <a:stretch>
                       <a:fillRect/>
                     </a:stretch>
@@ -5150,7 +6035,6 @@
         <w:rPr>
           <w:noProof/>
         </w:rPr>
-        <w:lastRenderedPageBreak/>
         <w:drawing>
           <wp:inline distT="0" distB="0" distL="0" distR="0" wp14:anchorId="6E951F06" wp14:editId="7E7807A5">
             <wp:extent cx="4037990" cy="3700197"/>
@@ -5167,7 +6051,7 @@
                     <pic:cNvPicPr/>
                   </pic:nvPicPr>
                   <pic:blipFill>
-                    <a:blip r:embed="rId14"/>
+                    <a:blip r:embed="rId21"/>
                     <a:stretch>
                       <a:fillRect/>
                     </a:stretch>
@@ -5193,6 +6077,7 @@
         <w:rPr>
           <w:noProof/>
         </w:rPr>
+        <w:lastRenderedPageBreak/>
         <w:drawing>
           <wp:inline distT="0" distB="0" distL="0" distR="0" wp14:anchorId="121DB2CE" wp14:editId="712277B6">
             <wp:extent cx="4313778" cy="3957523"/>
@@ -5209,7 +6094,7 @@
                     <pic:cNvPicPr/>
                   </pic:nvPicPr>
                   <pic:blipFill>
-                    <a:blip r:embed="rId15"/>
+                    <a:blip r:embed="rId22"/>
                     <a:stretch>
                       <a:fillRect/>
                     </a:stretch>
@@ -5235,7 +6120,6 @@
         <w:rPr>
           <w:noProof/>
         </w:rPr>
-        <w:lastRenderedPageBreak/>
         <w:drawing>
           <wp:inline distT="0" distB="0" distL="0" distR="0" wp14:anchorId="539FE805" wp14:editId="69190414">
             <wp:extent cx="4309207" cy="3964839"/>
@@ -5252,7 +6136,7 @@
                     <pic:cNvPicPr/>
                   </pic:nvPicPr>
                   <pic:blipFill>
-                    <a:blip r:embed="rId16"/>
+                    <a:blip r:embed="rId23"/>
                     <a:stretch>
                       <a:fillRect/>
                     </a:stretch>
@@ -5278,6 +6162,7 @@
         <w:rPr>
           <w:noProof/>
         </w:rPr>
+        <w:lastRenderedPageBreak/>
         <w:drawing>
           <wp:inline distT="0" distB="0" distL="0" distR="0" wp14:anchorId="1E8B00A9" wp14:editId="40616793">
             <wp:extent cx="4276412" cy="3935578"/>
@@ -5294,7 +6179,7 @@
                     <pic:cNvPicPr/>
                   </pic:nvPicPr>
                   <pic:blipFill>
-                    <a:blip r:embed="rId17"/>
+                    <a:blip r:embed="rId24"/>
                     <a:stretch>
                       <a:fillRect/>
                     </a:stretch>
@@ -5320,7 +6205,6 @@
         <w:rPr>
           <w:noProof/>
         </w:rPr>
-        <w:lastRenderedPageBreak/>
         <w:drawing>
           <wp:inline distT="0" distB="0" distL="0" distR="0" wp14:anchorId="331BAB07" wp14:editId="32CFCF76">
             <wp:extent cx="4276090" cy="1207904"/>
@@ -5337,7 +6221,7 @@
                     <pic:cNvPicPr/>
                   </pic:nvPicPr>
                   <pic:blipFill>
-                    <a:blip r:embed="rId18"/>
+                    <a:blip r:embed="rId25"/>
                     <a:stretch>
                       <a:fillRect/>
                     </a:stretch>
@@ -5387,7 +6271,7 @@
       <w:r>
         <w:t xml:space="preserve">– </w:t>
       </w:r>
-      <w:hyperlink r:id="rId19" w:history="1">
+      <w:hyperlink r:id="rId26" w:history="1">
         <w:r>
           <w:rPr>
             <w:rStyle w:val="Hyperlink"/>
@@ -5401,18 +6285,12 @@
     </w:p>
     <w:p>
       <w:r>
-        <w:t>Teensy LC Datasheet (</w:t>
-      </w:r>
-      <w:r>
-        <w:t>electrical specs</w:t>
-      </w:r>
-      <w:r>
-        <w:t xml:space="preserve">)– </w:t>
+        <w:t xml:space="preserve">Teensy LC Datasheet (electrical specs)– </w:t>
       </w:r>
       <w:r>
         <w:t xml:space="preserve"> </w:t>
       </w:r>
-      <w:hyperlink r:id="rId20" w:history="1">
+      <w:hyperlink r:id="rId27" w:history="1">
         <w:r>
           <w:rPr>
             <w:rStyle w:val="Hyperlink"/>
@@ -5428,7 +6306,7 @@
       <w:r>
         <w:t xml:space="preserve">VS1053B Datasheet – </w:t>
       </w:r>
-      <w:hyperlink r:id="rId21" w:history="1">
+      <w:hyperlink r:id="rId28" w:history="1">
         <w:r>
           <w:rPr>
             <w:rStyle w:val="Hyperlink"/>
@@ -5444,7 +6322,7 @@
       <w:r>
         <w:t xml:space="preserve">VS1053B Midi Example – </w:t>
       </w:r>
-      <w:hyperlink r:id="rId22" w:history="1">
+      <w:hyperlink r:id="rId29" w:history="1">
         <w:r>
           <w:rPr>
             <w:rStyle w:val="Hyperlink"/>
@@ -5457,7 +6335,7 @@
       <w:r>
         <w:t xml:space="preserve">Cherry MX Switch Comparison – </w:t>
       </w:r>
-      <w:hyperlink r:id="rId23" w:history="1">
+      <w:hyperlink r:id="rId30" w:history="1">
         <w:r>
           <w:rPr>
             <w:rStyle w:val="Hyperlink"/>
@@ -5479,7 +6357,7 @@
       <w:r>
         <w:t xml:space="preserve">Library – </w:t>
       </w:r>
-      <w:hyperlink r:id="rId24" w:history="1">
+      <w:hyperlink r:id="rId31" w:history="1">
         <w:r>
           <w:rPr>
             <w:rStyle w:val="Hyperlink"/>
@@ -5501,7 +6379,7 @@
       <w:r>
         <w:t xml:space="preserve"> – </w:t>
       </w:r>
-      <w:hyperlink r:id="rId25" w:history="1">
+      <w:hyperlink r:id="rId32" w:history="1">
         <w:r>
           <w:rPr>
             <w:rStyle w:val="Hyperlink"/>
@@ -5512,12 +6390,13 @@
     </w:p>
     <w:p>
       <w:r>
+        <w:lastRenderedPageBreak/>
         <w:t>74</w:t>
       </w:r>
       <w:r>
         <w:t xml:space="preserve">HC164 Datasheet – </w:t>
       </w:r>
-      <w:hyperlink r:id="rId26" w:history="1">
+      <w:hyperlink r:id="rId33" w:history="1">
         <w:r>
           <w:rPr>
             <w:rStyle w:val="Hyperlink"/>
@@ -5530,7 +6409,7 @@
       <w:r>
         <w:t xml:space="preserve">Arduino Nano Datasheet – </w:t>
       </w:r>
-      <w:hyperlink r:id="rId27" w:history="1">
+      <w:hyperlink r:id="rId34" w:history="1">
         <w:r>
           <w:rPr>
             <w:rStyle w:val="Hyperlink"/>
@@ -5543,7 +6422,7 @@
       <w:r>
         <w:t xml:space="preserve">Arduino Nano Low Power Resources – </w:t>
       </w:r>
-      <w:hyperlink r:id="rId28" w:history="1">
+      <w:hyperlink r:id="rId35" w:history="1">
         <w:r>
           <w:rPr>
             <w:rStyle w:val="Hyperlink"/>
@@ -5556,7 +6435,7 @@
       <w:r>
         <w:t xml:space="preserve">MIDI Specifications - </w:t>
       </w:r>
-      <w:hyperlink r:id="rId29" w:history="1">
+      <w:hyperlink r:id="rId36" w:history="1">
         <w:r>
           <w:rPr>
             <w:rStyle w:val="Hyperlink"/>
@@ -5569,7 +6448,7 @@
       <w:r>
         <w:t xml:space="preserve">MIDI Standard (Hardware) – </w:t>
       </w:r>
-      <w:hyperlink r:id="rId30" w:history="1">
+      <w:hyperlink r:id="rId37" w:history="1">
         <w:r>
           <w:rPr>
             <w:rStyle w:val="Hyperlink"/>
@@ -5585,7 +6464,7 @@
       <w:r>
         <w:t xml:space="preserve"> – </w:t>
       </w:r>
-      <w:hyperlink r:id="rId31" w:history="1">
+      <w:hyperlink r:id="rId38" w:history="1">
         <w:r>
           <w:rPr>
             <w:rStyle w:val="Hyperlink"/>
@@ -5595,10 +6474,7 @@
       </w:hyperlink>
     </w:p>
     <w:p/>
-    <w:p>
-      <w:bookmarkStart w:id="28" w:name="_GoBack"/>
-      <w:bookmarkEnd w:id="28"/>
-    </w:p>
+    <w:p/>
     <w:sectPr>
       <w:pgSz w:w="12240" w:h="15840"/>
       <w:pgMar w:top="1440" w:right="1440" w:bottom="1440" w:left="1440" w:header="720" w:footer="720" w:gutter="0"/>
@@ -6472,7 +7348,6 @@
   <w:style w:type="character" w:default="1" w:styleId="DefaultParagraphFont">
     <w:name w:val="Default Paragraph Font"/>
     <w:uiPriority w:val="1"/>
-    <w:semiHidden/>
     <w:unhideWhenUsed/>
   </w:style>
   <w:style w:type="table" w:default="1" w:styleId="TableNormal">
@@ -6969,7 +7844,7 @@
 </file>
 
 <file path=customXml/itemProps1.xml><?xml version="1.0" encoding="utf-8"?>
-<ds:datastoreItem xmlns:ds="http://schemas.openxmlformats.org/officeDocument/2006/customXml" ds:itemID="{4B2C8915-88DF-4F77-B041-E5AD91CCBA77}">
+<ds:datastoreItem xmlns:ds="http://schemas.openxmlformats.org/officeDocument/2006/customXml" ds:itemID="{2589D7DA-6F21-45DA-B130-13F1EE94308F}">
   <ds:schemaRefs>
     <ds:schemaRef ds:uri="http://schemas.openxmlformats.org/officeDocument/2006/bibliography"/>
   </ds:schemaRefs>

</xml_diff>